<commit_message>
hoàn thành in hoá đơn
</commit_message>
<xml_diff>
--- a/QuanLyBanGiay/GUI/bin/Debug/Resources/hoa-don-ban-hang-file-word.docx
+++ b/QuanLyBanGiay/GUI/bin/Debug/Resources/hoa-don-ban-hang-file-word.docx
@@ -1,145 +1,145 @@
 
 <file path=word/document.xml><?xml version="1.0" encoding="utf-8"?>
-<w:document xmlns:wpc="http://schemas.microsoft.com/office/word/2010/wordprocessingCanvas" xmlns:cx="http://schemas.microsoft.com/office/drawing/2014/chartex" xmlns:cx1="http://schemas.microsoft.com/office/drawing/2015/9/8/chartex" xmlns:cx2="http://schemas.microsoft.com/office/drawing/2015/10/21/chartex" xmlns:cx3="http://schemas.microsoft.com/office/drawing/2016/5/9/chartex" xmlns:cx4="http://schemas.microsoft.com/office/drawing/2016/5/10/chartex" xmlns:cx5="http://schemas.microsoft.com/office/drawing/2016/5/11/chartex" xmlns:cx6="http://schemas.microsoft.com/office/drawing/2016/5/12/chartex" xmlns:cx7="http://schemas.microsoft.com/office/drawing/2016/5/13/chartex" xmlns:cx8="http://schemas.microsoft.com/office/drawing/2016/5/14/chartex" xmlns:mc="http://schemas.openxmlformats.org/markup-compatibility/2006" xmlns:aink="http://schemas.microsoft.com/office/drawing/2016/ink" xmlns:am3d="http://schemas.microsoft.com/office/drawing/2017/model3d" xmlns:o="urn:schemas-microsoft-com:office:office" xmlns:r="http://schemas.openxmlformats.org/officeDocument/2006/relationships" xmlns:m="http://schemas.openxmlformats.org/officeDocument/2006/math" xmlns:v="urn:schemas-microsoft-com:vml" xmlns:wp14="http://schemas.microsoft.com/office/word/2010/wordprocessingDrawing" xmlns:wp="http://schemas.openxmlformats.org/drawingml/2006/wordprocessingDrawing" xmlns:w10="urn:schemas-microsoft-com:office:word" xmlns:w="http://schemas.openxmlformats.org/wordprocessingml/2006/main" xmlns:w14="http://schemas.microsoft.com/office/word/2010/wordml" xmlns:w15="http://schemas.microsoft.com/office/word/2012/wordml" xmlns:w16cid="http://schemas.microsoft.com/office/word/2016/wordml/cid" xmlns:w16se="http://schemas.microsoft.com/office/word/2015/wordml/symex" xmlns:wpg="http://schemas.microsoft.com/office/word/2010/wordprocessingGroup" xmlns:wpi="http://schemas.microsoft.com/office/word/2010/wordprocessingInk" xmlns:wne="http://schemas.microsoft.com/office/word/2006/wordml" xmlns:wps="http://schemas.microsoft.com/office/word/2010/wordprocessingShape" mc:Ignorable="w14 w15 w16se w16cid wp14">
+<w:document xmlns:wpc="http://schemas.microsoft.com/office/word/2010/wordprocessingCanvas" xmlns:cx="http://schemas.microsoft.com/office/drawing/2014/chartex" xmlns:cx1="http://schemas.microsoft.com/office/drawing/2015/9/8/chartex" xmlns:cx2="http://schemas.microsoft.com/office/drawing/2015/10/21/chartex" xmlns:cx3="http://schemas.microsoft.com/office/drawing/2016/5/9/chartex" xmlns:cx4="http://schemas.microsoft.com/office/drawing/2016/5/10/chartex" xmlns:cx5="http://schemas.microsoft.com/office/drawing/2016/5/11/chartex" xmlns:cx6="http://schemas.microsoft.com/office/drawing/2016/5/12/chartex" xmlns:cx7="http://schemas.microsoft.com/office/drawing/2016/5/13/chartex" xmlns:cx8="http://schemas.microsoft.com/office/drawing/2016/5/14/chartex" xmlns:mc="http://schemas.openxmlformats.org/markup-compatibility/2006" xmlns:aink="http://schemas.microsoft.com/office/drawing/2016/ink" xmlns:am3d="http://schemas.microsoft.com/office/drawing/2017/model3d" xmlns:o="urn:schemas-microsoft-com:office:office" xmlns:oel="http://schemas.microsoft.com/office/2019/extlst" xmlns:r="http://schemas.openxmlformats.org/officeDocument/2006/relationships" xmlns:m="http://schemas.openxmlformats.org/officeDocument/2006/math" xmlns:v="urn:schemas-microsoft-com:vml" xmlns:wp14="http://schemas.microsoft.com/office/word/2010/wordprocessingDrawing" xmlns:wp="http://schemas.openxmlformats.org/drawingml/2006/wordprocessingDrawing" xmlns:w10="urn:schemas-microsoft-com:office:word" xmlns:w="http://schemas.openxmlformats.org/wordprocessingml/2006/main" xmlns:w14="http://schemas.microsoft.com/office/word/2010/wordml" xmlns:w15="http://schemas.microsoft.com/office/word/2012/wordml" xmlns:w16cex="http://schemas.microsoft.com/office/word/2018/wordml/cex" xmlns:w16cid="http://schemas.microsoft.com/office/word/2016/wordml/cid" xmlns:w16="http://schemas.microsoft.com/office/word/2018/wordml" xmlns:w16du="http://schemas.microsoft.com/office/word/2023/wordml/word16du" xmlns:w16sdtdh="http://schemas.microsoft.com/office/word/2020/wordml/sdtdatahash" xmlns:w16se="http://schemas.microsoft.com/office/word/2015/wordml/symex" xmlns:wpg="http://schemas.microsoft.com/office/word/2010/wordprocessingGroup" xmlns:wpi="http://schemas.microsoft.com/office/word/2010/wordprocessingInk" xmlns:wne="http://schemas.microsoft.com/office/word/2006/wordml" xmlns:wps="http://schemas.microsoft.com/office/word/2010/wordprocessingShape" mc:Ignorable="w14 w15 w16se w16cid w16 w16cex w16sdtdh w16du wp14">
   <w:body>
     <w:p>
       <w:pPr>
+        <w:jc w:val="center"/>
         <w:rPr>
           <w:rFonts w:ascii="Times New Roman" w:hAnsi="Times New Roman" w:cs="Times New Roman"/>
           <w:sz w:val="28"/>
           <w:szCs w:val="28"/>
         </w:rPr>
       </w:pPr>
-      <w:bookmarkStart w:id="0" w:name="_GoBack"/>
+      <w:r>
+        <w:rPr>
+          <w:rFonts w:ascii="Times New Roman" w:eastAsia="Times New Roman" w:hAnsi="Times New Roman" w:cs="Times New Roman"/>
+          <w:b/>
+          <w:bCs/>
+          <w:sz w:val="28"/>
+          <w:szCs w:val="28"/>
+        </w:rPr>
+        <w:t>CỬA HÀNG BÁN GẤU BÔNG</w:t>
+      </w:r>
+    </w:p>
+    <w:p>
+      <w:pPr>
+        <w:jc w:val="center"/>
+        <w:rPr>
+          <w:rFonts w:ascii="Times New Roman" w:eastAsia="Times New Roman" w:hAnsi="Times New Roman" w:cs="Times New Roman"/>
+          <w:b/>
+          <w:bCs/>
+          <w:sz w:val="28"/>
+          <w:szCs w:val="28"/>
+        </w:rPr>
+      </w:pPr>
+      <w:r>
+        <w:rPr>
+          <w:rFonts w:ascii="Times New Roman" w:eastAsia="Times New Roman" w:hAnsi="Times New Roman" w:cs="Times New Roman"/>
+          <w:b/>
+          <w:bCs/>
+          <w:sz w:val="28"/>
+          <w:szCs w:val="28"/>
+        </w:rPr>
+        <w:t>HÓA ĐƠN BÁN HÀNG</w:t>
+      </w:r>
+    </w:p>
+    <w:p>
+      <w:pPr>
+        <w:rPr>
+          <w:rFonts w:ascii="Times New Roman" w:eastAsia="Times New Roman" w:hAnsi="Times New Roman" w:cs="Times New Roman"/>
+          <w:b/>
+          <w:bCs/>
+          <w:sz w:val="28"/>
+          <w:szCs w:val="28"/>
+        </w:rPr>
+      </w:pPr>
+      <w:r>
+        <w:rPr>
+          <w:rFonts w:ascii="Times New Roman" w:eastAsia="Times New Roman" w:hAnsi="Times New Roman" w:cs="Times New Roman"/>
+          <w:b/>
+          <w:bCs/>
+          <w:sz w:val="28"/>
+          <w:szCs w:val="28"/>
+        </w:rPr>
+        <w:t>Địa chỉ:</w:t>
+      </w:r>
+      <w:r>
+        <w:rPr>
+          <w:rFonts w:ascii="Times New Roman" w:eastAsia="Times New Roman" w:hAnsi="Times New Roman" w:cs="Times New Roman"/>
+          <w:b/>
+          <w:bCs/>
+          <w:sz w:val="28"/>
+          <w:szCs w:val="28"/>
+        </w:rPr>
+        <w:t xml:space="preserve"> 0983490248</w:t>
+      </w:r>
+    </w:p>
+    <w:p>
+      <w:pPr>
+        <w:rPr>
+          <w:rFonts w:ascii="Times New Roman" w:eastAsia="Times New Roman" w:hAnsi="Times New Roman" w:cs="Times New Roman"/>
+          <w:b/>
+          <w:bCs/>
+          <w:sz w:val="28"/>
+          <w:szCs w:val="28"/>
+        </w:rPr>
+      </w:pPr>
+      <w:r>
+        <w:rPr>
+          <w:rFonts w:ascii="Times New Roman" w:eastAsia="Times New Roman" w:hAnsi="Times New Roman" w:cs="Times New Roman"/>
+          <w:b/>
+          <w:bCs/>
+          <w:sz w:val="28"/>
+          <w:szCs w:val="28"/>
+        </w:rPr>
+        <w:t>ĐT:</w:t>
+      </w:r>
+      <w:r>
+        <w:rPr>
+          <w:rFonts w:ascii="Times New Roman" w:eastAsia="Times New Roman" w:hAnsi="Times New Roman" w:cs="Times New Roman"/>
+          <w:b/>
+          <w:bCs/>
+          <w:sz w:val="28"/>
+          <w:szCs w:val="28"/>
+        </w:rPr>
+        <w:t xml:space="preserve"> 140 Lê Trọng Tấn</w:t>
+      </w:r>
+    </w:p>
+    <w:p>
+      <w:pPr>
+        <w:rPr>
+          <w:rFonts w:ascii="Times New Roman" w:eastAsia="Times New Roman" w:hAnsi="Times New Roman" w:cs="Times New Roman"/>
+          <w:b/>
+          <w:bCs/>
+          <w:sz w:val="28"/>
+          <w:szCs w:val="28"/>
+        </w:rPr>
+      </w:pPr>
+    </w:p>
+    <w:p>
+      <w:pPr>
+        <w:spacing w:after="0" w:line="360" w:lineRule="auto"/>
+        <w:rPr>
+          <w:rFonts w:ascii="Times New Roman" w:eastAsia="Times New Roman" w:hAnsi="Times New Roman" w:cs="Times New Roman"/>
+          <w:b/>
+          <w:bCs/>
+          <w:sz w:val="28"/>
+          <w:szCs w:val="28"/>
+        </w:rPr>
+      </w:pPr>
+      <w:r>
+        <w:rPr>
+          <w:rFonts w:ascii="Times New Roman" w:eastAsia="Times New Roman" w:hAnsi="Times New Roman" w:cs="Times New Roman"/>
+          <w:b/>
+          <w:bCs/>
+          <w:sz w:val="28"/>
+          <w:szCs w:val="28"/>
+        </w:rPr>
+        <w:t xml:space="preserve">Mã hoá đơn bán hàng:  </w:t>
+      </w:r>
+      <w:bookmarkStart w:id="0" w:name="MaHoaDonBanHang"/>
       <w:bookmarkEnd w:id="0"/>
-      <w:r>
-        <w:rPr>
-          <w:rFonts w:ascii="Times New Roman" w:eastAsia="Times New Roman" w:hAnsi="Times New Roman" w:cs="Times New Roman"/>
-          <w:b/>
-          <w:bCs/>
-          <w:sz w:val="28"/>
-          <w:szCs w:val="28"/>
-        </w:rPr>
-        <w:t xml:space="preserve">CỬA HÀNG BÁN GẤU BÔNG </w:t>
-      </w:r>
-    </w:p>
-    <w:p>
-      <w:pPr>
-        <w:rPr>
-          <w:rFonts w:ascii="Times New Roman" w:eastAsia="Times New Roman" w:hAnsi="Times New Roman" w:cs="Times New Roman"/>
-          <w:b/>
-          <w:bCs/>
-          <w:sz w:val="28"/>
-          <w:szCs w:val="28"/>
-        </w:rPr>
-      </w:pPr>
-      <w:r>
-        <w:rPr>
-          <w:rFonts w:ascii="Times New Roman" w:eastAsia="Times New Roman" w:hAnsi="Times New Roman" w:cs="Times New Roman"/>
-          <w:b/>
-          <w:bCs/>
-          <w:sz w:val="28"/>
-          <w:szCs w:val="28"/>
-        </w:rPr>
-        <w:t>HÓA ĐƠN BÁN HÀNG</w:t>
-      </w:r>
-    </w:p>
-    <w:p>
-      <w:pPr>
-        <w:rPr>
-          <w:rFonts w:ascii="Times New Roman" w:eastAsia="Times New Roman" w:hAnsi="Times New Roman" w:cs="Times New Roman"/>
-          <w:b/>
-          <w:bCs/>
-          <w:sz w:val="28"/>
-          <w:szCs w:val="28"/>
-        </w:rPr>
-      </w:pPr>
-      <w:r>
-        <w:rPr>
-          <w:rFonts w:ascii="Times New Roman" w:eastAsia="Times New Roman" w:hAnsi="Times New Roman" w:cs="Times New Roman"/>
-          <w:b/>
-          <w:bCs/>
-          <w:sz w:val="28"/>
-          <w:szCs w:val="28"/>
-        </w:rPr>
-        <w:t>Địa chỉ:</w:t>
-      </w:r>
-    </w:p>
-    <w:p>
-      <w:pPr>
-        <w:rPr>
-          <w:rFonts w:ascii="Times New Roman" w:eastAsia="Times New Roman" w:hAnsi="Times New Roman" w:cs="Times New Roman"/>
-          <w:b/>
-          <w:bCs/>
-          <w:sz w:val="28"/>
-          <w:szCs w:val="28"/>
-        </w:rPr>
-      </w:pPr>
-      <w:r>
-        <w:rPr>
-          <w:rFonts w:ascii="Times New Roman" w:eastAsia="Times New Roman" w:hAnsi="Times New Roman" w:cs="Times New Roman"/>
-          <w:b/>
-          <w:bCs/>
-          <w:sz w:val="28"/>
-          <w:szCs w:val="28"/>
-        </w:rPr>
-        <w:t>ĐT:</w:t>
-      </w:r>
-    </w:p>
-    <w:p>
-      <w:pPr>
-        <w:rPr>
-          <w:rFonts w:ascii="Times New Roman" w:eastAsia="Times New Roman" w:hAnsi="Times New Roman" w:cs="Times New Roman"/>
-          <w:b/>
-          <w:bCs/>
-          <w:sz w:val="28"/>
-          <w:szCs w:val="28"/>
-        </w:rPr>
-      </w:pPr>
-    </w:p>
-    <w:p>
-      <w:pPr>
-        <w:spacing w:after="0" w:line="360" w:lineRule="auto"/>
-        <w:rPr>
-          <w:rFonts w:ascii="Times New Roman" w:eastAsia="Times New Roman" w:hAnsi="Times New Roman" w:cs="Times New Roman"/>
-          <w:b/>
-          <w:bCs/>
-          <w:sz w:val="28"/>
-          <w:szCs w:val="28"/>
-        </w:rPr>
-      </w:pPr>
-      <w:r>
-        <w:rPr>
-          <w:rFonts w:ascii="Times New Roman" w:eastAsia="Times New Roman" w:hAnsi="Times New Roman" w:cs="Times New Roman"/>
-          <w:b/>
-          <w:bCs/>
-          <w:sz w:val="28"/>
-          <w:szCs w:val="28"/>
-        </w:rPr>
-        <w:t xml:space="preserve">Mã hoá đơn bán hàng:  </w:t>
-      </w:r>
-      <w:bookmarkStart w:id="1" w:name="MaHoaDonBanHang"/>
-      <w:bookmarkEnd w:id="1"/>
-      <w:r>
-        <w:rPr>
-          <w:rFonts w:ascii="Times New Roman" w:eastAsia="Times New Roman" w:hAnsi="Times New Roman" w:cs="Times New Roman"/>
-          <w:b/>
-          <w:bCs/>
-          <w:sz w:val="28"/>
-          <w:szCs w:val="28"/>
-        </w:rPr>
-        <w:tab/>
-      </w:r>
-      <w:r>
-        <w:rPr>
-          <w:rFonts w:ascii="Times New Roman" w:eastAsia="Times New Roman" w:hAnsi="Times New Roman" w:cs="Times New Roman"/>
-          <w:b/>
-          <w:bCs/>
-          <w:sz w:val="28"/>
-          <w:szCs w:val="28"/>
-        </w:rPr>
-        <w:tab/>
-      </w:r>
       <w:r>
         <w:rPr>
           <w:rFonts w:ascii="Times New Roman" w:eastAsia="Times New Roman" w:hAnsi="Times New Roman" w:cs="Times New Roman"/>
@@ -161,18 +161,42 @@
         <w:tab/>
         <w:t xml:space="preserve">Ngày lập: </w:t>
       </w:r>
-      <w:bookmarkStart w:id="2" w:name="NgayLap"/>
+      <w:bookmarkStart w:id="1" w:name="NgayLap"/>
+      <w:bookmarkEnd w:id="1"/>
+      <w:r>
+        <w:rPr>
+          <w:rFonts w:ascii="Times New Roman" w:eastAsia="Times New Roman" w:hAnsi="Times New Roman" w:cs="Times New Roman"/>
+          <w:b/>
+          <w:bCs/>
+          <w:sz w:val="28"/>
+          <w:szCs w:val="28"/>
+        </w:rPr>
+        <w:t>15/11/2024</w:t>
+      </w:r>
+    </w:p>
+    <w:p>
+      <w:pPr>
+        <w:spacing w:after="0" w:line="360" w:lineRule="auto"/>
+        <w:rPr>
+          <w:rFonts w:ascii="Times New Roman" w:eastAsia="Times New Roman" w:hAnsi="Times New Roman" w:cs="Times New Roman"/>
+          <w:b/>
+          <w:bCs/>
+          <w:sz w:val="28"/>
+          <w:szCs w:val="28"/>
+        </w:rPr>
+      </w:pPr>
+      <w:r>
+        <w:rPr>
+          <w:rFonts w:ascii="Times New Roman" w:eastAsia="Times New Roman" w:hAnsi="Times New Roman" w:cs="Times New Roman"/>
+          <w:b/>
+          <w:bCs/>
+          <w:sz w:val="28"/>
+          <w:szCs w:val="28"/>
+        </w:rPr>
+        <w:t xml:space="preserve">Tên nhân viên : </w:t>
+      </w:r>
+      <w:bookmarkStart w:id="2" w:name="TenNhanVien"/>
       <w:bookmarkEnd w:id="2"/>
-      <w:r>
-        <w:rPr>
-          <w:rFonts w:ascii="Times New Roman" w:eastAsia="Times New Roman" w:hAnsi="Times New Roman" w:cs="Times New Roman"/>
-          <w:b/>
-          <w:bCs/>
-          <w:sz w:val="28"/>
-          <w:szCs w:val="28"/>
-        </w:rPr>
-        <w:t>15/11/2024</w:t>
-      </w:r>
     </w:p>
     <w:p>
       <w:pPr>
@@ -193,66 +217,68 @@
           <w:sz w:val="28"/>
           <w:szCs w:val="28"/>
         </w:rPr>
-        <w:t xml:space="preserve">Tên nhân viên : </w:t>
-      </w:r>
-      <w:bookmarkStart w:id="3" w:name="TenNhanVien"/>
+        <w:t>Tên khách hàng :</w:t>
+      </w:r>
+      <w:bookmarkStart w:id="3" w:name="TenKhachHang"/>
       <w:bookmarkEnd w:id="3"/>
-    </w:p>
-    <w:p>
-      <w:pPr>
-        <w:spacing w:after="0" w:line="276" w:lineRule="auto"/>
-        <w:rPr>
-          <w:rFonts w:ascii="Times New Roman" w:eastAsia="Times New Roman" w:hAnsi="Times New Roman" w:cs="Times New Roman"/>
-          <w:b/>
-          <w:bCs/>
-          <w:sz w:val="28"/>
-          <w:szCs w:val="28"/>
-        </w:rPr>
-      </w:pPr>
-      <w:r>
-        <w:rPr>
-          <w:rFonts w:ascii="Times New Roman" w:eastAsia="Times New Roman" w:hAnsi="Times New Roman" w:cs="Times New Roman"/>
-          <w:b/>
-          <w:bCs/>
-          <w:sz w:val="28"/>
-          <w:szCs w:val="28"/>
-        </w:rPr>
-        <w:t>Tên khách hàng :</w:t>
-      </w:r>
-      <w:bookmarkStart w:id="4" w:name="TenKhachHang"/>
+      <w:r>
+        <w:rPr>
+          <w:rFonts w:ascii="Times New Roman" w:eastAsia="Times New Roman" w:hAnsi="Times New Roman" w:cs="Times New Roman"/>
+          <w:b/>
+          <w:bCs/>
+          <w:sz w:val="28"/>
+          <w:szCs w:val="28"/>
+        </w:rPr>
+        <w:t xml:space="preserve"> </w:t>
+      </w:r>
+    </w:p>
+    <w:p>
+      <w:pPr>
+        <w:spacing w:after="0" w:line="360" w:lineRule="auto"/>
+        <w:rPr>
+          <w:rFonts w:ascii="Times New Roman" w:eastAsia="Times New Roman" w:hAnsi="Times New Roman" w:cs="Times New Roman"/>
+          <w:b/>
+          <w:bCs/>
+          <w:sz w:val="28"/>
+          <w:szCs w:val="28"/>
+        </w:rPr>
+      </w:pPr>
+      <w:r>
+        <w:rPr>
+          <w:rFonts w:ascii="Times New Roman" w:eastAsia="Times New Roman" w:hAnsi="Times New Roman" w:cs="Times New Roman"/>
+          <w:b/>
+          <w:bCs/>
+          <w:sz w:val="28"/>
+          <w:szCs w:val="28"/>
+        </w:rPr>
+        <w:t xml:space="preserve">Địa chỉ: </w:t>
+      </w:r>
+      <w:bookmarkStart w:id="4" w:name="DiaChi"/>
       <w:bookmarkEnd w:id="4"/>
-      <w:r>
-        <w:rPr>
-          <w:rFonts w:ascii="Times New Roman" w:eastAsia="Times New Roman" w:hAnsi="Times New Roman" w:cs="Times New Roman"/>
-          <w:b/>
-          <w:bCs/>
-          <w:sz w:val="28"/>
-          <w:szCs w:val="28"/>
-        </w:rPr>
-        <w:t xml:space="preserve"> </w:t>
-      </w:r>
-    </w:p>
-    <w:p>
-      <w:pPr>
-        <w:spacing w:after="0" w:line="240" w:lineRule="auto"/>
-        <w:rPr>
-          <w:rFonts w:ascii="Times New Roman" w:eastAsia="Times New Roman" w:hAnsi="Times New Roman" w:cs="Times New Roman"/>
-          <w:b/>
-          <w:bCs/>
-          <w:sz w:val="28"/>
-          <w:szCs w:val="28"/>
-        </w:rPr>
-      </w:pPr>
-      <w:r>
-        <w:rPr>
-          <w:rFonts w:ascii="Times New Roman" w:eastAsia="Times New Roman" w:hAnsi="Times New Roman" w:cs="Times New Roman"/>
-          <w:b/>
-          <w:bCs/>
-          <w:sz w:val="28"/>
-          <w:szCs w:val="28"/>
-        </w:rPr>
-        <w:t xml:space="preserve">Địa chỉ: </w:t>
-      </w:r>
+    </w:p>
+    <w:p>
+      <w:pPr>
+        <w:spacing w:after="0" w:line="360" w:lineRule="auto"/>
+        <w:rPr>
+          <w:rFonts w:ascii="Times New Roman" w:eastAsia="Times New Roman" w:hAnsi="Times New Roman" w:cs="Times New Roman"/>
+          <w:b/>
+          <w:bCs/>
+          <w:sz w:val="28"/>
+          <w:szCs w:val="28"/>
+        </w:rPr>
+      </w:pPr>
+      <w:r>
+        <w:rPr>
+          <w:rFonts w:ascii="Times New Roman" w:eastAsia="Times New Roman" w:hAnsi="Times New Roman" w:cs="Times New Roman"/>
+          <w:b/>
+          <w:bCs/>
+          <w:sz w:val="28"/>
+          <w:szCs w:val="28"/>
+        </w:rPr>
+        <w:t>Số điện thoại:</w:t>
+      </w:r>
+      <w:bookmarkStart w:id="5" w:name="SDT"/>
+      <w:bookmarkEnd w:id="5"/>
     </w:p>
     <w:tbl>
       <w:tblPr>
@@ -460,20 +486,6 @@
         </w:rPr>
         <w:t xml:space="preserve">Tổng tiền : </w:t>
       </w:r>
-      <w:bookmarkStart w:id="5" w:name="TongTien"/>
-      <w:bookmarkEnd w:id="5"/>
-    </w:p>
-    <w:p>
-      <w:pPr>
-        <w:spacing w:after="0" w:line="240" w:lineRule="auto"/>
-        <w:rPr>
-          <w:rFonts w:ascii="Times New Roman" w:eastAsia="Times New Roman" w:hAnsi="Times New Roman" w:cs="Times New Roman"/>
-          <w:b/>
-          <w:bCs/>
-          <w:sz w:val="28"/>
-          <w:szCs w:val="28"/>
-        </w:rPr>
-      </w:pPr>
     </w:p>
     <w:p>
       <w:pPr>
@@ -558,7 +570,7 @@
 </file>
 
 <file path=word/styles.xml><?xml version="1.0" encoding="utf-8"?>
-<w:styles xmlns:mc="http://schemas.openxmlformats.org/markup-compatibility/2006" xmlns:r="http://schemas.openxmlformats.org/officeDocument/2006/relationships" xmlns:w="http://schemas.openxmlformats.org/wordprocessingml/2006/main" xmlns:w14="http://schemas.microsoft.com/office/word/2010/wordml" xmlns:w15="http://schemas.microsoft.com/office/word/2012/wordml" xmlns:w16cid="http://schemas.microsoft.com/office/word/2016/wordml/cid" xmlns:w16se="http://schemas.microsoft.com/office/word/2015/wordml/symex" mc:Ignorable="w14 w15 w16se w16cid">
+<w:styles xmlns:mc="http://schemas.openxmlformats.org/markup-compatibility/2006" xmlns:r="http://schemas.openxmlformats.org/officeDocument/2006/relationships" xmlns:w="http://schemas.openxmlformats.org/wordprocessingml/2006/main" xmlns:w14="http://schemas.microsoft.com/office/word/2010/wordml" xmlns:w15="http://schemas.microsoft.com/office/word/2012/wordml" xmlns:w16cex="http://schemas.microsoft.com/office/word/2018/wordml/cex" xmlns:w16cid="http://schemas.microsoft.com/office/word/2016/wordml/cid" xmlns:w16="http://schemas.microsoft.com/office/word/2018/wordml" xmlns:w16du="http://schemas.microsoft.com/office/word/2023/wordml/word16du" xmlns:w16sdtdh="http://schemas.microsoft.com/office/word/2020/wordml/sdtdatahash" xmlns:w16se="http://schemas.microsoft.com/office/word/2015/wordml/symex" mc:Ignorable="w14 w15 w16se w16cid w16 w16cex w16sdtdh w16du">
   <w:docDefaults>
     <w:rPrDefault>
       <w:rPr>
@@ -574,7 +586,7 @@
       </w:pPr>
     </w:pPrDefault>
   </w:docDefaults>
-  <w:latentStyles w:defLockedState="0" w:defUIPriority="99" w:defSemiHidden="0" w:defUnhideWhenUsed="0" w:defQFormat="0" w:count="377">
+  <w:latentStyles w:defLockedState="0" w:defUIPriority="99" w:defSemiHidden="0" w:defUnhideWhenUsed="0" w:defQFormat="0" w:count="376">
     <w:lsdException w:name="Normal" w:uiPriority="0" w:qFormat="1"/>
     <w:lsdException w:name="heading 1" w:uiPriority="9" w:qFormat="1"/>
     <w:lsdException w:name="heading 2" w:semiHidden="1" w:uiPriority="9" w:unhideWhenUsed="1" w:qFormat="1"/>
@@ -951,7 +963,6 @@
     <w:lsdException w:name="Hashtag" w:semiHidden="1" w:unhideWhenUsed="1"/>
     <w:lsdException w:name="Unresolved Mention" w:semiHidden="1" w:unhideWhenUsed="1"/>
     <w:lsdException w:name="Smart Link" w:semiHidden="1" w:unhideWhenUsed="1"/>
-    <w:lsdException w:name="Smart Link Error" w:semiHidden="1" w:unhideWhenUsed="1"/>
   </w:latentStyles>
   <w:style w:type="paragraph" w:default="1" w:styleId="Normal">
     <w:name w:val="Normal"/>

</xml_diff>

<commit_message>
đã xong khách hàng và nhà cung cấp
có sửa hoá đơn
</commit_message>
<xml_diff>
--- a/QuanLyBanGiay/GUI/bin/Debug/Resources/hoa-don-ban-hang-file-word.docx
+++ b/QuanLyBanGiay/GUI/bin/Debug/Resources/hoa-don-ban-hang-file-word.docx
@@ -163,16 +163,6 @@
       </w:r>
       <w:bookmarkStart w:id="1" w:name="NgayLap"/>
       <w:bookmarkEnd w:id="1"/>
-      <w:r>
-        <w:rPr>
-          <w:rFonts w:ascii="Times New Roman" w:eastAsia="Times New Roman" w:hAnsi="Times New Roman" w:cs="Times New Roman"/>
-          <w:b/>
-          <w:bCs/>
-          <w:sz w:val="28"/>
-          <w:szCs w:val="28"/>
-        </w:rPr>
-        <w:t>15/11/2024</w:t>
-      </w:r>
     </w:p>
     <w:p>
       <w:pPr>
@@ -486,6 +476,8 @@
         </w:rPr>
         <w:t xml:space="preserve">Tổng tiền : </w:t>
       </w:r>
+      <w:bookmarkStart w:id="6" w:name="TongTien"/>
+      <w:bookmarkEnd w:id="6"/>
     </w:p>
     <w:p>
       <w:pPr>

</xml_diff>